<commit_message>
Tutorial 2: Latihan Soal 1 Done
</commit_message>
<xml_diff>
--- a/TI03/TI3_A_2106653602_EduardusTjitrahardja.docx
+++ b/TI03/TI3_A_2106653602_EduardusTjitrahardja.docx
@@ -1470,7 +1470,6 @@
         <w:t xml:space="preserve">SELECT </w:t>
       </w:r>
       <w:proofErr w:type="spellStart"/>
-      <w:proofErr w:type="gramStart"/>
       <w:r>
         <w:rPr>
           <w:rFonts w:ascii="JetBrains Mono" w:hAnsi="JetBrains Mono" w:cs="JetBrains Mono"/>
@@ -1490,7 +1489,6 @@
         <w:t>foodname</w:t>
       </w:r>
       <w:proofErr w:type="spellEnd"/>
-      <w:proofErr w:type="gramEnd"/>
       <w:r>
         <w:rPr>
           <w:rFonts w:ascii="JetBrains Mono" w:hAnsi="JetBrains Mono" w:cs="JetBrains Mono"/>
@@ -4736,7 +4734,7 @@
         <w:shd w:val="clear" w:color="auto" w:fill="2B2B2B"/>
         <w:rPr>
           <w:rFonts w:ascii="JetBrains Mono" w:hAnsi="JetBrains Mono" w:cs="JetBrains Mono"/>
-          <w:color w:val="CC7832"/>
+          <w:color w:val="A9B7C6"/>
           <w:sz w:val="18"/>
           <w:szCs w:val="18"/>
         </w:rPr>
@@ -5057,12 +5055,32 @@
       <w:r>
         <w:rPr>
           <w:rFonts w:ascii="JetBrains Mono" w:hAnsi="JetBrains Mono" w:cs="JetBrains Mono"/>
-          <w:color w:val="FFC66D"/>
-          <w:sz w:val="18"/>
-          <w:szCs w:val="18"/>
-        </w:rPr>
-        <w:t>*</w:t>
-      </w:r>
+          <w:color w:val="CC7832"/>
+          <w:sz w:val="18"/>
+          <w:szCs w:val="18"/>
+        </w:rPr>
+        <w:t xml:space="preserve">DISTINCT </w:t>
+      </w:r>
+      <w:proofErr w:type="spellStart"/>
+      <w:r>
+        <w:rPr>
+          <w:rFonts w:ascii="JetBrains Mono" w:hAnsi="JetBrains Mono" w:cs="JetBrains Mono"/>
+          <w:color w:val="A9B7C6"/>
+          <w:sz w:val="18"/>
+          <w:szCs w:val="18"/>
+        </w:rPr>
+        <w:t>t.</w:t>
+      </w:r>
+      <w:r>
+        <w:rPr>
+          <w:rFonts w:ascii="JetBrains Mono" w:hAnsi="JetBrains Mono" w:cs="JetBrains Mono"/>
+          <w:color w:val="9876AA"/>
+          <w:sz w:val="18"/>
+          <w:szCs w:val="18"/>
+        </w:rPr>
+        <w:t>pmid</w:t>
+      </w:r>
+      <w:proofErr w:type="spellEnd"/>
       <w:r>
         <w:rPr>
           <w:rFonts w:ascii="JetBrains Mono" w:hAnsi="JetBrains Mono" w:cs="JetBrains Mono"/>

</xml_diff>